<commit_message>
Writing the compile script (TODO: test the compile script
</commit_message>
<xml_diff>
--- a/Explication du domaine.docx
+++ b/Explication du domaine.docx
@@ -143,13 +143,23 @@
                                 <w:sz w:val="36"/>
                               </w:rPr>
                             </w:pPr>
+                            <w:proofErr w:type="spellStart"/>
                             <w:r>
                               <w:rPr>
                                 <w:rFonts w:ascii="Montserrat" w:hAnsi="Montserrat"/>
                                 <w:color w:val="FC6042"/>
                                 <w:sz w:val="36"/>
                               </w:rPr>
-                              <w:t>Finite State Machines</w:t>
+                              <w:t>Finite</w:t>
+                            </w:r>
+                            <w:proofErr w:type="spellEnd"/>
+                            <w:r>
+                              <w:rPr>
+                                <w:rFonts w:ascii="Montserrat" w:hAnsi="Montserrat"/>
+                                <w:color w:val="FC6042"/>
+                                <w:sz w:val="36"/>
+                              </w:rPr>
+                              <w:t xml:space="preserve"> State Machines</w:t>
                             </w:r>
                           </w:p>
                           <w:p>
@@ -399,6 +409,7 @@
           <w:rFonts w:ascii="Raleway Bold" w:hAnsi="Raleway Bold" w:cs="Open Sans"/>
         </w:rPr>
       </w:pPr>
+      <w:proofErr w:type="gramStart"/>
       <w:r>
         <w:rPr>
           <w:rFonts w:ascii="Raleway Bold" w:hAnsi="Raleway Bold" w:cs="Open Sans"/>
@@ -409,7 +420,14 @@
         <w:rPr>
           <w:rFonts w:ascii="Raleway Bold" w:hAnsi="Raleway Bold" w:cs="Open Sans"/>
         </w:rPr>
-        <w:t xml:space="preserve">Description du domaine </w:t>
+        <w:t>Description</w:t>
+      </w:r>
+      <w:proofErr w:type="gramEnd"/>
+      <w:r>
+        <w:rPr>
+          <w:rFonts w:ascii="Raleway Bold" w:hAnsi="Raleway Bold" w:cs="Open Sans"/>
+        </w:rPr>
+        <w:t xml:space="preserve"> du domaine </w:t>
       </w:r>
       <w:r>
         <w:rPr>
@@ -918,7 +936,21 @@
         <w:rPr>
           <w:rFonts w:ascii="Raleway" w:hAnsi="Raleway"/>
         </w:rPr>
-        <w:t>NB : Il y a un delay à l’entrée dans looping</w:t>
+        <w:t xml:space="preserve">NB : Il y a un </w:t>
+      </w:r>
+      <w:proofErr w:type="spellStart"/>
+      <w:r>
+        <w:rPr>
+          <w:rFonts w:ascii="Raleway" w:hAnsi="Raleway"/>
+        </w:rPr>
+        <w:t>delay</w:t>
+      </w:r>
+      <w:proofErr w:type="spellEnd"/>
+      <w:r>
+        <w:rPr>
+          <w:rFonts w:ascii="Raleway" w:hAnsi="Raleway"/>
+        </w:rPr>
+        <w:t xml:space="preserve"> à l’entrée dans looping</w:t>
       </w:r>
       <w:r>
         <w:rPr>
@@ -947,12 +979,14 @@
           <w:rFonts w:ascii="Raleway Bold" w:hAnsi="Raleway Bold" w:cs="Open Sans"/>
         </w:rPr>
       </w:pPr>
+      <w:proofErr w:type="gramStart"/>
       <w:r>
         <w:rPr>
           <w:rFonts w:ascii="Raleway Bold" w:hAnsi="Raleway Bold" w:cs="Open Sans"/>
         </w:rPr>
         <w:t>2..Contraintes</w:t>
       </w:r>
+      <w:proofErr w:type="gramEnd"/>
     </w:p>
     <w:p>
       <w:pPr>
@@ -967,6 +1001,7 @@
         </w:rPr>
         <w:t xml:space="preserve">Les fonctions suivant un changement d’état ne sont exécutées qu’une fois dans l’état (c’est une machine de </w:t>
       </w:r>
+      <w:proofErr w:type="gramStart"/>
       <w:r>
         <w:rPr>
           <w:rFonts w:ascii="Raleway" w:hAnsi="Raleway"/>
@@ -985,6 +1020,7 @@
         </w:rPr>
         <w:t>)</w:t>
       </w:r>
+      <w:proofErr w:type="gramEnd"/>
       <w:r>
         <w:rPr>
           <w:rFonts w:ascii="Raleway" w:hAnsi="Raleway"/>
@@ -1008,7 +1044,14 @@
         <w:rPr>
           <w:rFonts w:ascii="Raleway" w:hAnsi="Raleway"/>
         </w:rPr>
-        <w:t>ans l’état doit s’appeler InNomDeLE</w:t>
+        <w:t xml:space="preserve">ans l’état doit s’appeler </w:t>
+      </w:r>
+      <w:proofErr w:type="spellStart"/>
+      <w:r>
+        <w:rPr>
+          <w:rFonts w:ascii="Raleway" w:hAnsi="Raleway"/>
+        </w:rPr>
+        <w:t>InNomDeLE</w:t>
       </w:r>
       <w:r>
         <w:rPr>
@@ -1016,6 +1059,7 @@
         </w:rPr>
         <w:t>tat</w:t>
       </w:r>
+      <w:proofErr w:type="spellEnd"/>
       <w:r>
         <w:rPr>
           <w:rFonts w:ascii="Raleway" w:hAnsi="Raleway"/>
@@ -1033,7 +1077,49 @@
         <w:rPr>
           <w:rFonts w:ascii="Raleway" w:hAnsi="Raleway"/>
         </w:rPr>
-        <w:t xml:space="preserve">Le delay est ajouté sur le onentry-&gt;send de </w:t>
+        <w:t xml:space="preserve">Le </w:t>
+      </w:r>
+      <w:proofErr w:type="spellStart"/>
+      <w:r>
+        <w:rPr>
+          <w:rFonts w:ascii="Raleway" w:hAnsi="Raleway"/>
+        </w:rPr>
+        <w:t>delay</w:t>
+      </w:r>
+      <w:proofErr w:type="spellEnd"/>
+      <w:r>
+        <w:rPr>
+          <w:rFonts w:ascii="Raleway" w:hAnsi="Raleway"/>
+        </w:rPr>
+        <w:t xml:space="preserve"> est ajouté sur le </w:t>
+      </w:r>
+      <w:proofErr w:type="spellStart"/>
+      <w:r>
+        <w:rPr>
+          <w:rFonts w:ascii="Raleway" w:hAnsi="Raleway"/>
+        </w:rPr>
+        <w:t>onentry</w:t>
+      </w:r>
+      <w:proofErr w:type="spellEnd"/>
+      <w:r>
+        <w:rPr>
+          <w:rFonts w:ascii="Raleway" w:hAnsi="Raleway"/>
+        </w:rPr>
+        <w:t>-&gt;</w:t>
+      </w:r>
+      <w:proofErr w:type="spellStart"/>
+      <w:r>
+        <w:rPr>
+          <w:rFonts w:ascii="Raleway" w:hAnsi="Raleway"/>
+        </w:rPr>
+        <w:t>send</w:t>
+      </w:r>
+      <w:proofErr w:type="spellEnd"/>
+      <w:r>
+        <w:rPr>
+          <w:rFonts w:ascii="Raleway" w:hAnsi="Raleway"/>
+        </w:rPr>
+        <w:t xml:space="preserve"> de </w:t>
       </w:r>
       <w:r>
         <w:rPr>
@@ -1045,6 +1131,33 @@
     <w:p>
       <w:pPr>
         <w:rPr>
+          <w:rFonts w:ascii="Raleway" w:hAnsi="Raleway"/>
+        </w:rPr>
+      </w:pPr>
+      <w:r>
+        <w:rPr>
+          <w:rFonts w:ascii="Raleway" w:hAnsi="Raleway"/>
+        </w:rPr>
+        <w:t xml:space="preserve">On suppose que le fichier </w:t>
+      </w:r>
+      <w:proofErr w:type="spellStart"/>
+      <w:r>
+        <w:rPr>
+          <w:rFonts w:ascii="Raleway" w:hAnsi="Raleway"/>
+        </w:rPr>
+        <w:t>scxml</w:t>
+      </w:r>
+      <w:proofErr w:type="spellEnd"/>
+      <w:r>
+        <w:rPr>
+          <w:rFonts w:ascii="Raleway" w:hAnsi="Raleway"/>
+        </w:rPr>
+        <w:t xml:space="preserve"> est bien formé et respecte précisément les contraintes précédentes.</w:t>
+      </w:r>
+    </w:p>
+    <w:p>
+      <w:pPr>
+        <w:rPr>
           <w:rFonts w:ascii="Raleway Bold" w:hAnsi="Raleway Bold" w:cs="Open Sans"/>
         </w:rPr>
       </w:pPr>
@@ -1059,7 +1172,113 @@
         <w:rPr>
           <w:rFonts w:ascii="Raleway" w:hAnsi="Raleway" w:cs="Open Sans"/>
         </w:rPr>
-        <w:t xml:space="preserve">Compilation : g++ -std=c++11 </w:t>
+        <w:t>Commandes à exécuter :</w:t>
+      </w:r>
+    </w:p>
+    <w:p>
+      <w:pPr>
+        <w:rPr>
+          <w:rFonts w:ascii="Raleway" w:hAnsi="Raleway" w:cs="Open Sans"/>
+        </w:rPr>
+      </w:pPr>
+      <w:r>
+        <w:rPr>
+          <w:rFonts w:ascii="Raleway" w:hAnsi="Raleway" w:cs="Open Sans"/>
+        </w:rPr>
+        <w:t xml:space="preserve">Une fois dans le dossier </w:t>
+      </w:r>
+      <w:proofErr w:type="spellStart"/>
+      <w:r>
+        <w:rPr>
+          <w:rFonts w:ascii="Raleway" w:hAnsi="Raleway" w:cs="Open Sans"/>
+        </w:rPr>
+        <w:t>SCXMLDecoder</w:t>
+      </w:r>
+      <w:proofErr w:type="spellEnd"/>
+      <w:r>
+        <w:rPr>
+          <w:rFonts w:ascii="Raleway" w:hAnsi="Raleway" w:cs="Open Sans"/>
+        </w:rPr>
+        <w:t>, exécuter compile_and_run.sh</w:t>
+      </w:r>
+      <w:r>
+        <w:rPr>
+          <w:rFonts w:ascii="Raleway" w:hAnsi="Raleway" w:cs="Open Sans"/>
+        </w:rPr>
+        <w:t>.</w:t>
+      </w:r>
+    </w:p>
+    <w:p>
+      <w:pPr>
+        <w:rPr>
+          <w:rFonts w:ascii="Raleway" w:hAnsi="Raleway" w:cs="Open Sans"/>
+        </w:rPr>
+      </w:pPr>
+      <w:r>
+        <w:rPr>
+          <w:rFonts w:ascii="Raleway" w:hAnsi="Raleway" w:cs="Open Sans"/>
+        </w:rPr>
+        <w:t xml:space="preserve">Un dossier </w:t>
+      </w:r>
+      <w:proofErr w:type="spellStart"/>
+      <w:r>
+        <w:rPr>
+          <w:rFonts w:ascii="Raleway" w:hAnsi="Raleway" w:cs="Open Sans"/>
+        </w:rPr>
+        <w:t>Result</w:t>
+      </w:r>
+      <w:proofErr w:type="spellEnd"/>
+      <w:r>
+        <w:rPr>
+          <w:rFonts w:ascii="Raleway" w:hAnsi="Raleway" w:cs="Open Sans"/>
+        </w:rPr>
+        <w:t xml:space="preserve"> est créé, il contient le code généré</w:t>
+      </w:r>
+      <w:r>
+        <w:rPr>
+          <w:rFonts w:ascii="Raleway" w:hAnsi="Raleway" w:cs="Open Sans"/>
+        </w:rPr>
+        <w:t xml:space="preserve"> et les scripts de compilation.</w:t>
+      </w:r>
+    </w:p>
+    <w:p>
+      <w:pPr>
+        <w:rPr>
+          <w:rFonts w:ascii="Raleway" w:hAnsi="Raleway" w:cs="Open Sans"/>
+        </w:rPr>
+      </w:pPr>
+      <w:r>
+        <w:rPr>
+          <w:rFonts w:ascii="Raleway" w:hAnsi="Raleway" w:cs="Open Sans"/>
+        </w:rPr>
+        <w:t xml:space="preserve">Une fois dans </w:t>
+      </w:r>
+      <w:proofErr w:type="spellStart"/>
+      <w:r>
+        <w:rPr>
+          <w:rFonts w:ascii="Raleway" w:hAnsi="Raleway" w:cs="Open Sans"/>
+        </w:rPr>
+        <w:t>Result</w:t>
+      </w:r>
+      <w:proofErr w:type="spellEnd"/>
+      <w:r>
+        <w:rPr>
+          <w:rFonts w:ascii="Raleway" w:hAnsi="Raleway" w:cs="Open Sans"/>
+        </w:rPr>
+        <w:t>, exécuter compile_run_basic.sh pour tester le cas basique, et compile_run_advanced.sh pour tester le cas avancé.</w:t>
+      </w:r>
+    </w:p>
+    <w:p>
+      <w:pPr>
+        <w:rPr>
+          <w:rFonts w:ascii="Raleway" w:hAnsi="Raleway" w:cs="Open Sans"/>
+        </w:rPr>
+      </w:pPr>
+      <w:r>
+        <w:rPr>
+          <w:rFonts w:ascii="Raleway" w:hAnsi="Raleway" w:cs="Open Sans"/>
+        </w:rPr>
+        <w:t xml:space="preserve"> </w:t>
       </w:r>
     </w:p>
     <w:p>
@@ -1068,12 +1287,14 @@
           <w:rFonts w:ascii="Raleway Bold" w:hAnsi="Raleway Bold" w:cs="Open Sans"/>
         </w:rPr>
       </w:pPr>
+      <w:proofErr w:type="gramStart"/>
       <w:r>
         <w:rPr>
           <w:rFonts w:ascii="Raleway Bold" w:hAnsi="Raleway Bold" w:cs="Open Sans"/>
         </w:rPr>
         <w:t>3..Amélioration</w:t>
       </w:r>
+      <w:proofErr w:type="gramEnd"/>
     </w:p>
     <w:p>
       <w:pPr>
@@ -1122,19 +1343,88 @@
         <w:rPr>
           <w:rFonts w:ascii="Raleway" w:hAnsi="Raleway"/>
         </w:rPr>
-        <w:t>J’ai pensé alors à la possibilité de faire faire un looping à la voiture télécommandée. Toutefois, il se peut qu’on ait besoin d’utiliser des capteurs pour vérifier qu’aucun élément ne va bloquer le looping. Il serait donc pratique d’attendre le temps que les capteurs détectent l’environnement, avant de rentrer dans le comportement de l’état looping.</w:t>
-      </w:r>
-      <w:r>
-        <w:rPr>
-          <w:rFonts w:ascii="Raleway" w:hAnsi="Raleway"/>
-        </w:rPr>
-        <w:t xml:space="preserve"> D’où l’utilisation d’un delay avant d’exécuter le « vrai » code de Looping</w:t>
+        <w:t xml:space="preserve">J’ai pensé alors à la possibilité de faire faire </w:t>
+      </w:r>
+      <w:proofErr w:type="gramStart"/>
+      <w:r>
+        <w:rPr>
+          <w:rFonts w:ascii="Raleway" w:hAnsi="Raleway"/>
+        </w:rPr>
+        <w:t>un looping</w:t>
+      </w:r>
+      <w:proofErr w:type="gramEnd"/>
+      <w:r>
+        <w:rPr>
+          <w:rFonts w:ascii="Raleway" w:hAnsi="Raleway"/>
+        </w:rPr>
+        <w:t xml:space="preserve"> à la voiture télécommandée. Toutefois, il se peut qu’on ait besoin d’utiliser des capteurs pour vérifier qu’aucun élément ne va bloquer </w:t>
+      </w:r>
+      <w:proofErr w:type="gramStart"/>
+      <w:r>
+        <w:rPr>
+          <w:rFonts w:ascii="Raleway" w:hAnsi="Raleway"/>
+        </w:rPr>
+        <w:t>le looping</w:t>
+      </w:r>
+      <w:proofErr w:type="gramEnd"/>
+      <w:r>
+        <w:rPr>
+          <w:rFonts w:ascii="Raleway" w:hAnsi="Raleway"/>
+        </w:rPr>
+        <w:t>. Il serait donc pratique d’attendre le temps que les capteurs détectent l’environnement, avant de rentrer dans le comportement de l’état looping.</w:t>
+      </w:r>
+      <w:r>
+        <w:rPr>
+          <w:rFonts w:ascii="Raleway" w:hAnsi="Raleway"/>
+        </w:rPr>
+        <w:t xml:space="preserve"> D’où l’utilisation d’un </w:t>
+      </w:r>
+      <w:proofErr w:type="spellStart"/>
+      <w:r>
+        <w:rPr>
+          <w:rFonts w:ascii="Raleway" w:hAnsi="Raleway"/>
+        </w:rPr>
+        <w:t>delay</w:t>
+      </w:r>
+      <w:proofErr w:type="spellEnd"/>
+      <w:r>
+        <w:rPr>
+          <w:rFonts w:ascii="Raleway" w:hAnsi="Raleway"/>
+        </w:rPr>
+        <w:t xml:space="preserve"> avant d’exécuter le « vrai » code de Looping</w:t>
       </w:r>
       <w:r>
         <w:rPr>
           <w:rFonts w:ascii="Raleway" w:hAnsi="Raleway"/>
         </w:rPr>
         <w:t>.</w:t>
+      </w:r>
+    </w:p>
+    <w:p>
+      <w:pPr>
+        <w:rPr>
+          <w:rFonts w:ascii="Raleway" w:hAnsi="Raleway"/>
+        </w:rPr>
+      </w:pPr>
+      <w:r>
+        <w:rPr>
+          <w:rFonts w:ascii="Raleway" w:hAnsi="Raleway"/>
+        </w:rPr>
+        <w:lastRenderedPageBreak/>
+        <w:t>4.. Explication des tests</w:t>
+      </w:r>
+    </w:p>
+    <w:p>
+      <w:pPr>
+        <w:rPr>
+          <w:rFonts w:ascii="Raleway" w:hAnsi="Raleway"/>
+        </w:rPr>
+      </w:pPr>
+      <w:r>
+        <w:rPr>
+          <w:rFonts w:ascii="Raleway" w:hAnsi="Raleway"/>
+        </w:rPr>
+        <w:t>Dans chaque main_ correspondant, on teste chacun des états, deux fois. D’un part, on vérifie si on passe bien dans l’état</w:t>
       </w:r>
       <w:bookmarkStart w:id="0" w:name="_GoBack"/>
       <w:bookmarkEnd w:id="0"/>

</xml_diff>

<commit_message>
report + printing delay
</commit_message>
<xml_diff>
--- a/Explication du domaine.docx
+++ b/Explication du domaine.docx
@@ -143,23 +143,13 @@
                                 <w:sz w:val="36"/>
                               </w:rPr>
                             </w:pPr>
-                            <w:proofErr w:type="spellStart"/>
                             <w:r>
                               <w:rPr>
                                 <w:rFonts w:ascii="Montserrat" w:hAnsi="Montserrat"/>
                                 <w:color w:val="FC6042"/>
                                 <w:sz w:val="36"/>
                               </w:rPr>
-                              <w:t>Finite</w:t>
-                            </w:r>
-                            <w:proofErr w:type="spellEnd"/>
-                            <w:r>
-                              <w:rPr>
-                                <w:rFonts w:ascii="Montserrat" w:hAnsi="Montserrat"/>
-                                <w:color w:val="FC6042"/>
-                                <w:sz w:val="36"/>
-                              </w:rPr>
-                              <w:t xml:space="preserve"> State Machines</w:t>
+                              <w:t>Finite State Machines</w:t>
                             </w:r>
                           </w:p>
                           <w:p>
@@ -409,7 +399,6 @@
           <w:rFonts w:ascii="Raleway Bold" w:hAnsi="Raleway Bold" w:cs="Open Sans"/>
         </w:rPr>
       </w:pPr>
-      <w:proofErr w:type="gramStart"/>
       <w:r>
         <w:rPr>
           <w:rFonts w:ascii="Raleway Bold" w:hAnsi="Raleway Bold" w:cs="Open Sans"/>
@@ -420,19 +409,12 @@
         <w:rPr>
           <w:rFonts w:ascii="Raleway Bold" w:hAnsi="Raleway Bold" w:cs="Open Sans"/>
         </w:rPr>
-        <w:t>Description</w:t>
-      </w:r>
-      <w:proofErr w:type="gramEnd"/>
+        <w:t xml:space="preserve">Description du domaine </w:t>
+      </w:r>
       <w:r>
         <w:rPr>
           <w:rFonts w:ascii="Raleway Bold" w:hAnsi="Raleway Bold" w:cs="Open Sans"/>
         </w:rPr>
-        <w:t xml:space="preserve"> du domaine </w:t>
-      </w:r>
-      <w:r>
-        <w:rPr>
-          <w:rFonts w:ascii="Raleway Bold" w:hAnsi="Raleway Bold" w:cs="Open Sans"/>
-        </w:rPr>
         <w:t>possible</w:t>
       </w:r>
     </w:p>
@@ -544,21 +526,7 @@
         <w:rPr>
           <w:rFonts w:ascii="Raleway" w:hAnsi="Raleway" w:cs="Open Sans"/>
         </w:rPr>
-        <w:t xml:space="preserve">que je pourrai apporter à mon générateur </w:t>
-      </w:r>
-      <w:proofErr w:type="gramStart"/>
-      <w:r>
-        <w:rPr>
-          <w:rFonts w:ascii="Raleway" w:hAnsi="Raleway" w:cs="Open Sans"/>
-        </w:rPr>
-        <w:t>de</w:t>
-      </w:r>
-      <w:proofErr w:type="gramEnd"/>
-      <w:r>
-        <w:rPr>
-          <w:rFonts w:ascii="Raleway" w:hAnsi="Raleway" w:cs="Open Sans"/>
-        </w:rPr>
-        <w:t xml:space="preserve"> code (états parallèles</w:t>
+        <w:t>que je pourrai apporter à mon générateur de code (états parallèles</w:t>
       </w:r>
       <w:r>
         <w:rPr>
@@ -950,21 +918,7 @@
         <w:rPr>
           <w:rFonts w:ascii="Raleway" w:hAnsi="Raleway"/>
         </w:rPr>
-        <w:t xml:space="preserve">NB : Il y a un </w:t>
-      </w:r>
-      <w:proofErr w:type="spellStart"/>
-      <w:r>
-        <w:rPr>
-          <w:rFonts w:ascii="Raleway" w:hAnsi="Raleway"/>
-        </w:rPr>
-        <w:t>delay</w:t>
-      </w:r>
-      <w:proofErr w:type="spellEnd"/>
-      <w:r>
-        <w:rPr>
-          <w:rFonts w:ascii="Raleway" w:hAnsi="Raleway"/>
-        </w:rPr>
-        <w:t xml:space="preserve"> à l’entrée dans looping</w:t>
+        <w:t>NB : Il y a un delay à l’entrée dans looping</w:t>
       </w:r>
       <w:r>
         <w:rPr>
@@ -993,14 +947,33 @@
           <w:rFonts w:ascii="Raleway Bold" w:hAnsi="Raleway Bold" w:cs="Open Sans"/>
         </w:rPr>
       </w:pPr>
-      <w:proofErr w:type="gramStart"/>
       <w:r>
         <w:rPr>
           <w:rFonts w:ascii="Raleway Bold" w:hAnsi="Raleway Bold" w:cs="Open Sans"/>
         </w:rPr>
         <w:t>2..Contraintes</w:t>
       </w:r>
-      <w:proofErr w:type="gramEnd"/>
+    </w:p>
+    <w:p>
+      <w:pPr>
+        <w:rPr>
+          <w:rFonts w:ascii="Raleway" w:hAnsi="Raleway"/>
+        </w:rPr>
+      </w:pPr>
+      <w:r>
+        <w:rPr>
+          <w:rFonts w:ascii="Raleway" w:hAnsi="Raleway"/>
+        </w:rPr>
+        <w:t>L’état initial doit s’appeler</w:t>
+      </w:r>
+      <w:r>
+        <w:rPr>
+          <w:rFonts w:ascii="Raleway" w:hAnsi="Raleway"/>
+        </w:rPr>
+        <w:t xml:space="preserve"> Idle.</w:t>
+      </w:r>
+      <w:bookmarkStart w:id="0" w:name="_GoBack"/>
+      <w:bookmarkEnd w:id="0"/>
     </w:p>
     <w:p>
       <w:pPr>
@@ -1015,7 +988,6 @@
         </w:rPr>
         <w:t xml:space="preserve">Les fonctions suivant un changement d’état ne sont exécutées qu’une fois dans l’état (c’est une machine de </w:t>
       </w:r>
-      <w:proofErr w:type="gramStart"/>
       <w:r>
         <w:rPr>
           <w:rFonts w:ascii="Raleway" w:hAnsi="Raleway"/>
@@ -1034,7 +1006,6 @@
         </w:rPr>
         <w:t>)</w:t>
       </w:r>
-      <w:proofErr w:type="gramEnd"/>
       <w:r>
         <w:rPr>
           <w:rFonts w:ascii="Raleway" w:hAnsi="Raleway"/>
@@ -1058,14 +1029,7 @@
         <w:rPr>
           <w:rFonts w:ascii="Raleway" w:hAnsi="Raleway"/>
         </w:rPr>
-        <w:t xml:space="preserve">ans l’état doit s’appeler </w:t>
-      </w:r>
-      <w:proofErr w:type="spellStart"/>
-      <w:r>
-        <w:rPr>
-          <w:rFonts w:ascii="Raleway" w:hAnsi="Raleway"/>
-        </w:rPr>
-        <w:t>InNomDeLE</w:t>
+        <w:t>ans l’état doit s’appeler InNomDeLE</w:t>
       </w:r>
       <w:r>
         <w:rPr>
@@ -1073,7 +1037,6 @@
         </w:rPr>
         <w:t>tat</w:t>
       </w:r>
-      <w:proofErr w:type="spellEnd"/>
       <w:r>
         <w:rPr>
           <w:rFonts w:ascii="Raleway" w:hAnsi="Raleway"/>
@@ -1091,49 +1054,7 @@
         <w:rPr>
           <w:rFonts w:ascii="Raleway" w:hAnsi="Raleway"/>
         </w:rPr>
-        <w:t xml:space="preserve">Le </w:t>
-      </w:r>
-      <w:proofErr w:type="spellStart"/>
-      <w:r>
-        <w:rPr>
-          <w:rFonts w:ascii="Raleway" w:hAnsi="Raleway"/>
-        </w:rPr>
-        <w:t>delay</w:t>
-      </w:r>
-      <w:proofErr w:type="spellEnd"/>
-      <w:r>
-        <w:rPr>
-          <w:rFonts w:ascii="Raleway" w:hAnsi="Raleway"/>
-        </w:rPr>
-        <w:t xml:space="preserve"> est ajouté sur le </w:t>
-      </w:r>
-      <w:proofErr w:type="spellStart"/>
-      <w:r>
-        <w:rPr>
-          <w:rFonts w:ascii="Raleway" w:hAnsi="Raleway"/>
-        </w:rPr>
-        <w:t>onentry</w:t>
-      </w:r>
-      <w:proofErr w:type="spellEnd"/>
-      <w:r>
-        <w:rPr>
-          <w:rFonts w:ascii="Raleway" w:hAnsi="Raleway"/>
-        </w:rPr>
-        <w:t>-&gt;</w:t>
-      </w:r>
-      <w:proofErr w:type="spellStart"/>
-      <w:r>
-        <w:rPr>
-          <w:rFonts w:ascii="Raleway" w:hAnsi="Raleway"/>
-        </w:rPr>
-        <w:t>send</w:t>
-      </w:r>
-      <w:proofErr w:type="spellEnd"/>
-      <w:r>
-        <w:rPr>
-          <w:rFonts w:ascii="Raleway" w:hAnsi="Raleway"/>
-        </w:rPr>
-        <w:t xml:space="preserve"> de </w:t>
+        <w:t xml:space="preserve">Le delay est ajouté sur le onentry-&gt;send de </w:t>
       </w:r>
       <w:r>
         <w:rPr>
@@ -1152,21 +1073,7 @@
         <w:rPr>
           <w:rFonts w:ascii="Raleway" w:hAnsi="Raleway"/>
         </w:rPr>
-        <w:t xml:space="preserve">On suppose que le fichier </w:t>
-      </w:r>
-      <w:proofErr w:type="spellStart"/>
-      <w:r>
-        <w:rPr>
-          <w:rFonts w:ascii="Raleway" w:hAnsi="Raleway"/>
-        </w:rPr>
-        <w:t>scxml</w:t>
-      </w:r>
-      <w:proofErr w:type="spellEnd"/>
-      <w:r>
-        <w:rPr>
-          <w:rFonts w:ascii="Raleway" w:hAnsi="Raleway"/>
-        </w:rPr>
-        <w:t xml:space="preserve"> est bien formé et respecte précisément les contraintes précédentes.</w:t>
+        <w:t>On suppose que le fichier scxml est bien formé et respecte précisément les contraintes précédentes.</w:t>
       </w:r>
     </w:p>
     <w:p>
@@ -1199,21 +1106,7 @@
         <w:rPr>
           <w:rFonts w:ascii="Raleway" w:hAnsi="Raleway" w:cs="Open Sans"/>
         </w:rPr>
-        <w:t xml:space="preserve">Une fois dans le dossier </w:t>
-      </w:r>
-      <w:proofErr w:type="spellStart"/>
-      <w:r>
-        <w:rPr>
-          <w:rFonts w:ascii="Raleway" w:hAnsi="Raleway" w:cs="Open Sans"/>
-        </w:rPr>
-        <w:t>SCXMLDecoder</w:t>
-      </w:r>
-      <w:proofErr w:type="spellEnd"/>
-      <w:r>
-        <w:rPr>
-          <w:rFonts w:ascii="Raleway" w:hAnsi="Raleway" w:cs="Open Sans"/>
-        </w:rPr>
-        <w:t>, exécuter compile_and_run.sh</w:t>
+        <w:t>Une fois dans le dossier SCXMLDecoder, exécuter compile_and_run.sh</w:t>
       </w:r>
       <w:r>
         <w:rPr>
@@ -1232,21 +1125,7 @@
         <w:rPr>
           <w:rFonts w:ascii="Raleway" w:hAnsi="Raleway" w:cs="Open Sans"/>
         </w:rPr>
-        <w:t xml:space="preserve">Un dossier </w:t>
-      </w:r>
-      <w:proofErr w:type="spellStart"/>
-      <w:r>
-        <w:rPr>
-          <w:rFonts w:ascii="Raleway" w:hAnsi="Raleway" w:cs="Open Sans"/>
-        </w:rPr>
-        <w:t>Result</w:t>
-      </w:r>
-      <w:proofErr w:type="spellEnd"/>
-      <w:r>
-        <w:rPr>
-          <w:rFonts w:ascii="Raleway" w:hAnsi="Raleway" w:cs="Open Sans"/>
-        </w:rPr>
-        <w:t xml:space="preserve"> est créé, il contient le code généré</w:t>
+        <w:t>Un dossier Result est créé, il contient le code généré</w:t>
       </w:r>
       <w:r>
         <w:rPr>
@@ -1265,21 +1144,7 @@
         <w:rPr>
           <w:rFonts w:ascii="Raleway" w:hAnsi="Raleway" w:cs="Open Sans"/>
         </w:rPr>
-        <w:t xml:space="preserve">Une fois dans </w:t>
-      </w:r>
-      <w:proofErr w:type="spellStart"/>
-      <w:r>
-        <w:rPr>
-          <w:rFonts w:ascii="Raleway" w:hAnsi="Raleway" w:cs="Open Sans"/>
-        </w:rPr>
-        <w:t>Result</w:t>
-      </w:r>
-      <w:proofErr w:type="spellEnd"/>
-      <w:r>
-        <w:rPr>
-          <w:rFonts w:ascii="Raleway" w:hAnsi="Raleway" w:cs="Open Sans"/>
-        </w:rPr>
-        <w:t>, exécuter compile_run_basic.sh pour tester le cas basique, et compile_run_advanced.sh pour tester le cas avancé.</w:t>
+        <w:t>Une fois dans Result, exécuter compile_run_basic.sh pour tester le cas basique, et compile_run_advanced.sh pour tester le cas avancé.</w:t>
       </w:r>
       <w:r>
         <w:rPr>
@@ -1310,21 +1175,7 @@
         <w:rPr>
           <w:rFonts w:ascii="Raleway" w:hAnsi="Raleway" w:cs="Open Sans"/>
         </w:rPr>
-        <w:t xml:space="preserve">le nom des scripts change en fonction du nom du programme précisé à la construction du </w:t>
-      </w:r>
-      <w:proofErr w:type="spellStart"/>
-      <w:r>
-        <w:rPr>
-          <w:rFonts w:ascii="Raleway" w:hAnsi="Raleway" w:cs="Open Sans"/>
-        </w:rPr>
-        <w:t>CodeGenerator</w:t>
-      </w:r>
-      <w:proofErr w:type="spellEnd"/>
-      <w:r>
-        <w:rPr>
-          <w:rFonts w:ascii="Raleway" w:hAnsi="Raleway" w:cs="Open Sans"/>
-        </w:rPr>
-        <w:t xml:space="preserve"> (dans main.cpp)</w:t>
+        <w:t>le nom des scripts change en fonction du nom du programme précisé à la construction du CodeGenerator (dans main.cpp)</w:t>
       </w:r>
     </w:p>
     <w:p>
@@ -1346,14 +1197,12 @@
           <w:rFonts w:ascii="Raleway Bold" w:hAnsi="Raleway Bold" w:cs="Open Sans"/>
         </w:rPr>
       </w:pPr>
-      <w:proofErr w:type="gramStart"/>
       <w:r>
         <w:rPr>
           <w:rFonts w:ascii="Raleway Bold" w:hAnsi="Raleway Bold" w:cs="Open Sans"/>
         </w:rPr>
         <w:t>3..Amélioration</w:t>
       </w:r>
-      <w:proofErr w:type="gramEnd"/>
     </w:p>
     <w:p>
       <w:pPr>
@@ -1402,62 +1251,20 @@
         <w:rPr>
           <w:rFonts w:ascii="Raleway" w:hAnsi="Raleway"/>
         </w:rPr>
-        <w:t xml:space="preserve">J’ai pensé alors à la possibilité de faire faire </w:t>
-      </w:r>
-      <w:proofErr w:type="gramStart"/>
-      <w:r>
-        <w:rPr>
-          <w:rFonts w:ascii="Raleway" w:hAnsi="Raleway"/>
-        </w:rPr>
-        <w:t>un looping</w:t>
-      </w:r>
-      <w:proofErr w:type="gramEnd"/>
-      <w:r>
-        <w:rPr>
-          <w:rFonts w:ascii="Raleway" w:hAnsi="Raleway"/>
-        </w:rPr>
-        <w:t xml:space="preserve"> à la voiture télécommandée. Toutefois, il se peut qu’on ait besoin d’utiliser des capteurs pour vérifier </w:t>
+        <w:t xml:space="preserve">J’ai pensé alors à la possibilité de faire faire un looping à la voiture </w:t>
       </w:r>
       <w:r>
         <w:rPr>
           <w:rFonts w:ascii="Raleway" w:hAnsi="Raleway"/>
         </w:rPr>
         <w:lastRenderedPageBreak/>
-        <w:t xml:space="preserve">qu’aucun élément ne va bloquer </w:t>
-      </w:r>
-      <w:proofErr w:type="gramStart"/>
-      <w:r>
-        <w:rPr>
-          <w:rFonts w:ascii="Raleway" w:hAnsi="Raleway"/>
-        </w:rPr>
-        <w:t>le looping</w:t>
-      </w:r>
-      <w:proofErr w:type="gramEnd"/>
-      <w:r>
-        <w:rPr>
-          <w:rFonts w:ascii="Raleway" w:hAnsi="Raleway"/>
-        </w:rPr>
-        <w:t>. Il serait donc pratique d’attendre le temps que les capteurs détectent l’environnement, avant de rentrer dans le comportement de l’état looping.</w:t>
-      </w:r>
-      <w:r>
-        <w:rPr>
-          <w:rFonts w:ascii="Raleway" w:hAnsi="Raleway"/>
-        </w:rPr>
-        <w:t xml:space="preserve"> D’où l’utilisation d’un </w:t>
-      </w:r>
-      <w:proofErr w:type="spellStart"/>
-      <w:r>
-        <w:rPr>
-          <w:rFonts w:ascii="Raleway" w:hAnsi="Raleway"/>
-        </w:rPr>
-        <w:t>delay</w:t>
-      </w:r>
-      <w:proofErr w:type="spellEnd"/>
-      <w:r>
-        <w:rPr>
-          <w:rFonts w:ascii="Raleway" w:hAnsi="Raleway"/>
-        </w:rPr>
-        <w:t xml:space="preserve"> avant d’exécuter le « vrai » code de Looping</w:t>
+        <w:t>télécommandée. Toutefois, il se peut qu’on ait besoin d’utiliser des capteurs pour vérifier qu’aucun élément ne va bloquer le looping. Il serait donc pratique d’attendre le temps que les capteurs détectent l’environnement, avant de rentrer dans le comportement de l’état looping.</w:t>
+      </w:r>
+      <w:r>
+        <w:rPr>
+          <w:rFonts w:ascii="Raleway" w:hAnsi="Raleway"/>
+        </w:rPr>
+        <w:t xml:space="preserve"> D’où l’utilisation d’un delay avant d’exécuter le « vrai » code de Looping</w:t>
       </w:r>
       <w:r>
         <w:rPr>
@@ -1631,8 +1438,6 @@
           <w:rFonts w:ascii="Raleway" w:hAnsi="Raleway"/>
         </w:rPr>
       </w:pPr>
-      <w:bookmarkStart w:id="0" w:name="_GoBack"/>
-      <w:bookmarkEnd w:id="0"/>
     </w:p>
     <w:p>
       <w:pPr>
@@ -1649,35 +1454,7 @@
         <w:rPr>
           <w:rFonts w:ascii="Raleway" w:hAnsi="Raleway"/>
         </w:rPr>
-        <w:t xml:space="preserve">Enfin, on pourrait croire que cette manière de concevoir les applications soit limitée, mais bien au contraire, par exemple, </w:t>
-      </w:r>
-      <w:proofErr w:type="spellStart"/>
-      <w:r>
-        <w:rPr>
-          <w:rFonts w:ascii="Raleway" w:hAnsi="Raleway"/>
-        </w:rPr>
-        <w:t>Qt</w:t>
-      </w:r>
-      <w:proofErr w:type="spellEnd"/>
-      <w:r>
-        <w:rPr>
-          <w:rFonts w:ascii="Raleway" w:hAnsi="Raleway"/>
-        </w:rPr>
-        <w:t xml:space="preserve"> couplé à l’utilisation du </w:t>
-      </w:r>
-      <w:proofErr w:type="spellStart"/>
-      <w:r>
-        <w:rPr>
-          <w:rFonts w:ascii="Raleway" w:hAnsi="Raleway"/>
-        </w:rPr>
-        <w:t>scxml</w:t>
-      </w:r>
-      <w:proofErr w:type="spellEnd"/>
-      <w:r>
-        <w:rPr>
-          <w:rFonts w:ascii="Raleway" w:hAnsi="Raleway"/>
-        </w:rPr>
-        <w:t xml:space="preserve"> permet de créer des machines à états finis complexes avec des états hiérarchiques, parallèles, des délais etc… Cette capacité à produire des machines complexes permet d’étendre leur utilisation, par exemple dans des jeux vidéo où la gestion </w:t>
+        <w:t xml:space="preserve">Enfin, on pourrait croire que cette manière de concevoir les applications soit limitée, mais bien au contraire, par exemple, Qt couplé à l’utilisation du scxml permet de créer des machines à états finis complexes avec des états hiérarchiques, parallèles, des délais etc… Cette capacité à produire des machines complexes permet d’étendre leur utilisation, par exemple dans des jeux vidéo où la gestion </w:t>
       </w:r>
       <w:r>
         <w:rPr>

</xml_diff>